<commit_message>
Setti inn vægi á verkþáttum
</commit_message>
<xml_diff>
--- a/verkefni7/verkefni7.docx
+++ b/verkefni7/verkefni7.docx
@@ -83,15 +83,7 @@
         <w:rPr>
           <w:lang w:val="is-IS"/>
         </w:rPr>
-        <w:t xml:space="preserve"> innan borðsins sem er sér hannað fyrir vélmennin okkar.  Þið megið  breyta vélmenninu frá því sem nú er en þó þannig að ekki verði fleiri en 4 – 5 mótorar en sömu skynja</w:t>
-      </w:r>
-      <w:bookmarkStart w:id="0" w:name="_GoBack"/>
-      <w:bookmarkEnd w:id="0"/>
-      <w:r>
-        <w:rPr>
-          <w:lang w:val="is-IS"/>
-        </w:rPr>
-        <w:t xml:space="preserve">rar. </w:t>
+        <w:t xml:space="preserve"> innan borðsins sem er sér hannað fyrir vélmennin okkar.  Þið megið  breyta vélmenninu frá því sem nú er en þó þannig að ekki verði fleiri en 4 – 5 mótorar en sömu skynjarar. </w:t>
       </w:r>
       <w:r>
         <w:rPr>
@@ -118,7 +110,21 @@
           <w:b/>
           <w:lang w:val="is-IS"/>
         </w:rPr>
-        <w:t>Ferlið:</w:t>
+        <w:t>Ferlið</w:t>
+      </w:r>
+      <w:r>
+        <w:rPr>
+          <w:b/>
+          <w:lang w:val="is-IS"/>
+        </w:rPr>
+        <w:t xml:space="preserve"> og námsmatsþættir</w:t>
+      </w:r>
+      <w:r>
+        <w:rPr>
+          <w:b/>
+          <w:lang w:val="is-IS"/>
+        </w:rPr>
+        <w:t>:</w:t>
       </w:r>
     </w:p>
     <w:p>
@@ -138,6 +144,12 @@
         </w:rPr>
         <w:t>Hanna og teikna þrautina</w:t>
       </w:r>
+      <w:r>
+        <w:rPr>
+          <w:lang w:val="is-IS"/>
+        </w:rPr>
+        <w:t xml:space="preserve"> 5 stig</w:t>
+      </w:r>
     </w:p>
     <w:p>
       <w:pPr>
@@ -156,6 +168,12 @@
         </w:rPr>
         <w:t>Gera lýsingu á verkefni</w:t>
       </w:r>
+      <w:r>
+        <w:rPr>
+          <w:lang w:val="is-IS"/>
+        </w:rPr>
+        <w:t xml:space="preserve"> 5 stig</w:t>
+      </w:r>
     </w:p>
     <w:p>
       <w:pPr>
@@ -174,6 +192,12 @@
         </w:rPr>
         <w:t>Skrá allar bjargi þ.e vélbúnað mótorar og sensorar sem er notaður  og eigindi þess (t.d analog/digital og parametrar)</w:t>
       </w:r>
+      <w:r>
+        <w:rPr>
+          <w:lang w:val="is-IS"/>
+        </w:rPr>
+        <w:t xml:space="preserve"> 3 stig</w:t>
+      </w:r>
     </w:p>
     <w:p>
       <w:pPr>
@@ -192,6 +216,12 @@
         </w:rPr>
         <w:t>Breyta vélmenni þannig að hann geti leyst þrautina</w:t>
       </w:r>
+      <w:r>
+        <w:rPr>
+          <w:lang w:val="is-IS"/>
+        </w:rPr>
+        <w:t xml:space="preserve"> 2 stig</w:t>
+      </w:r>
     </w:p>
     <w:p>
       <w:pPr>
@@ -210,6 +240,12 @@
         </w:rPr>
         <w:t>Gera sauðakóða</w:t>
       </w:r>
+      <w:r>
+        <w:rPr>
+          <w:lang w:val="is-IS"/>
+        </w:rPr>
+        <w:t xml:space="preserve"> 5 stig</w:t>
+      </w:r>
     </w:p>
     <w:p>
       <w:pPr>
@@ -228,6 +264,12 @@
         </w:rPr>
         <w:t>Gera flæðirit</w:t>
       </w:r>
+      <w:r>
+        <w:rPr>
+          <w:lang w:val="is-IS"/>
+        </w:rPr>
+        <w:t xml:space="preserve"> 5 stig</w:t>
+      </w:r>
     </w:p>
     <w:p>
       <w:pPr>
@@ -250,6 +292,12 @@
         <w:rPr>
           <w:lang w:val="is-IS"/>
         </w:rPr>
+        <w:t>(Kóði)50 stig</w:t>
+      </w:r>
+      <w:r>
+        <w:rPr>
+          <w:lang w:val="is-IS"/>
+        </w:rPr>
         <w:sym w:font="Wingdings" w:char="F04A"/>
       </w:r>
     </w:p>
@@ -282,6 +330,12 @@
         </w:rPr>
         <w:t>skjal þ.e teikningar, mynd af vélmenni, sauðakóða og flæðirit</w:t>
       </w:r>
+      <w:r>
+        <w:rPr>
+          <w:lang w:val="is-IS"/>
+        </w:rPr>
+        <w:t xml:space="preserve"> 10 stig</w:t>
+      </w:r>
     </w:p>
     <w:p>
       <w:pPr>
@@ -312,6 +366,12 @@
         </w:rPr>
         <w:t>vélmenni að leysa þraut.</w:t>
       </w:r>
+      <w:r>
+        <w:rPr>
+          <w:lang w:val="is-IS"/>
+        </w:rPr>
+        <w:t xml:space="preserve"> 5 stig</w:t>
+      </w:r>
     </w:p>
     <w:p>
       <w:pPr>
@@ -330,6 +390,12 @@
         </w:rPr>
         <w:t>Gera dagbók þ.e skrá daglega hvað og hver gerði hvað (git)</w:t>
       </w:r>
+      <w:r>
+        <w:rPr>
+          <w:lang w:val="is-IS"/>
+        </w:rPr>
+        <w:t xml:space="preserve"> 10 stig</w:t>
+      </w:r>
     </w:p>
     <w:p>
       <w:pPr>
@@ -343,6 +409,8 @@
         </w:rPr>
         <w:t>Skil: Skýrsla og slóð í video</w:t>
       </w:r>
+      <w:bookmarkStart w:id="0" w:name="_GoBack"/>
+      <w:bookmarkEnd w:id="0"/>
     </w:p>
     <w:p>
       <w:pPr>

</xml_diff>